<commit_message>
Se suben la última documentación
</commit_message>
<xml_diff>
--- a/minutas/8 - Minuta 19_11.docx
+++ b/minutas/8 - Minuta 19_11.docx
@@ -269,7 +269,7 @@
       <w:pPr>
         <w:numPr>
           <w:ilvl w:val="0"/>
-          <w:numId w:val="1"/>
+          <w:numId w:val="2"/>
         </w:numPr>
         <w:ind w:left="720" w:hanging="360"/>
         <w:rPr>
@@ -297,7 +297,7 @@
         <w:widowControl w:val="1"/>
         <w:numPr>
           <w:ilvl w:val="0"/>
-          <w:numId w:val="1"/>
+          <w:numId w:val="2"/>
         </w:numPr>
         <w:pBdr>
           <w:top w:space="0" w:sz="0" w:val="nil"/>
@@ -330,7 +330,7 @@
         <w:widowControl w:val="1"/>
         <w:numPr>
           <w:ilvl w:val="0"/>
-          <w:numId w:val="1"/>
+          <w:numId w:val="2"/>
         </w:numPr>
         <w:pBdr>
           <w:top w:space="0" w:sz="0" w:val="nil"/>
@@ -363,7 +363,7 @@
         <w:widowControl w:val="1"/>
         <w:numPr>
           <w:ilvl w:val="0"/>
-          <w:numId w:val="1"/>
+          <w:numId w:val="2"/>
         </w:numPr>
         <w:pBdr>
           <w:top w:space="0" w:sz="0" w:val="nil"/>
@@ -396,7 +396,7 @@
         <w:widowControl w:val="1"/>
         <w:numPr>
           <w:ilvl w:val="0"/>
-          <w:numId w:val="1"/>
+          <w:numId w:val="2"/>
         </w:numPr>
         <w:pBdr>
           <w:top w:space="0" w:sz="0" w:val="nil"/>
@@ -429,7 +429,7 @@
         <w:widowControl w:val="1"/>
         <w:numPr>
           <w:ilvl w:val="0"/>
-          <w:numId w:val="1"/>
+          <w:numId w:val="2"/>
         </w:numPr>
         <w:pBdr>
           <w:top w:space="0" w:sz="0" w:val="nil"/>
@@ -462,7 +462,7 @@
         <w:widowControl w:val="1"/>
         <w:numPr>
           <w:ilvl w:val="0"/>
-          <w:numId w:val="1"/>
+          <w:numId w:val="2"/>
         </w:numPr>
         <w:pBdr>
           <w:top w:space="0" w:sz="0" w:val="nil"/>
@@ -521,7 +521,7 @@
         <w:jc w:val="both"/>
         <w:rPr>
           <w:rFonts w:ascii="Trebuchet MS" w:cs="Trebuchet MS" w:eastAsia="Trebuchet MS" w:hAnsi="Trebuchet MS"/>
-          <w:color w:val="0d0d0d"/>
+          <w:color w:val="794000"/>
         </w:rPr>
       </w:pPr>
       <w:bookmarkStart w:colFirst="0" w:colLast="0" w:name="_tglnybjcthx" w:id="2"/>
@@ -533,6 +533,41 @@
           <w:rtl w:val="0"/>
         </w:rPr>
         <w:t xml:space="preserve">Requisitos descubiertos</w:t>
+      </w:r>
+    </w:p>
+    <w:p>
+      <w:pPr>
+        <w:numPr>
+          <w:ilvl w:val="0"/>
+          <w:numId w:val="1"/>
+        </w:numPr>
+        <w:spacing w:after="200" w:lineRule="auto"/>
+        <w:ind w:left="720" w:hanging="360"/>
+        <w:rPr>
+          <w:u w:val="none"/>
+        </w:rPr>
+      </w:pPr>
+      <w:r>
+        <w:rPr>
+          <w:rFonts w:ascii="Trebuchet MS" w:cs="Trebuchet MS" w:eastAsia="Trebuchet MS" w:hAnsi="Trebuchet MS"/>
+          <w:rtl w:val="0"/>
+        </w:rPr>
+        <w:t xml:space="preserve">Nueva Historia de Usuario: Editar Itinerario</w:t>
+      </w:r>
+    </w:p>
+    <w:p>
+      <w:pPr>
+        <w:jc w:val="both"/>
+        <w:rPr>
+          <w:rFonts w:ascii="Trebuchet MS" w:cs="Trebuchet MS" w:eastAsia="Trebuchet MS" w:hAnsi="Trebuchet MS"/>
+        </w:rPr>
+      </w:pPr>
+      <w:r>
+        <w:rPr>
+          <w:rFonts w:ascii="Trebuchet MS" w:cs="Trebuchet MS" w:eastAsia="Trebuchet MS" w:hAnsi="Trebuchet MS"/>
+          <w:rtl w:val="0"/>
+        </w:rPr>
+        <w:t xml:space="preserve">Se debe agregar como nueva historia de usuario “Editar Itinerario”. El usuario recibe un itinerario creado por IA y debe poder editarlo. Luego de editarlo, debe tener un chequeo sobre la disponibilidad de los eventos.</w:t>
       </w:r>
       <w:r>
         <w:rPr>
@@ -554,6 +589,116 @@
   <w:abstractNum w:abstractNumId="1">
     <w:lvl w:ilvl="0">
       <w:start w:val="1"/>
+      <w:numFmt w:val="decimal"/>
+      <w:lvlText w:val="%1."/>
+      <w:lvlJc w:val="left"/>
+      <w:pPr>
+        <w:ind w:left="720" w:hanging="360"/>
+      </w:pPr>
+      <w:rPr>
+        <w:u w:val="none"/>
+      </w:rPr>
+    </w:lvl>
+    <w:lvl w:ilvl="1">
+      <w:start w:val="1"/>
+      <w:numFmt w:val="lowerLetter"/>
+      <w:lvlText w:val="%2."/>
+      <w:lvlJc w:val="left"/>
+      <w:pPr>
+        <w:ind w:left="1440" w:hanging="360"/>
+      </w:pPr>
+      <w:rPr>
+        <w:u w:val="none"/>
+      </w:rPr>
+    </w:lvl>
+    <w:lvl w:ilvl="2">
+      <w:start w:val="1"/>
+      <w:numFmt w:val="lowerRoman"/>
+      <w:lvlText w:val="%3."/>
+      <w:lvlJc w:val="right"/>
+      <w:pPr>
+        <w:ind w:left="2160" w:hanging="360"/>
+      </w:pPr>
+      <w:rPr>
+        <w:u w:val="none"/>
+      </w:rPr>
+    </w:lvl>
+    <w:lvl w:ilvl="3">
+      <w:start w:val="1"/>
+      <w:numFmt w:val="decimal"/>
+      <w:lvlText w:val="%4."/>
+      <w:lvlJc w:val="left"/>
+      <w:pPr>
+        <w:ind w:left="2880" w:hanging="360"/>
+      </w:pPr>
+      <w:rPr>
+        <w:u w:val="none"/>
+      </w:rPr>
+    </w:lvl>
+    <w:lvl w:ilvl="4">
+      <w:start w:val="1"/>
+      <w:numFmt w:val="lowerLetter"/>
+      <w:lvlText w:val="%5."/>
+      <w:lvlJc w:val="left"/>
+      <w:pPr>
+        <w:ind w:left="3600" w:hanging="360"/>
+      </w:pPr>
+      <w:rPr>
+        <w:u w:val="none"/>
+      </w:rPr>
+    </w:lvl>
+    <w:lvl w:ilvl="5">
+      <w:start w:val="1"/>
+      <w:numFmt w:val="lowerRoman"/>
+      <w:lvlText w:val="%6."/>
+      <w:lvlJc w:val="right"/>
+      <w:pPr>
+        <w:ind w:left="4320" w:hanging="360"/>
+      </w:pPr>
+      <w:rPr>
+        <w:u w:val="none"/>
+      </w:rPr>
+    </w:lvl>
+    <w:lvl w:ilvl="6">
+      <w:start w:val="1"/>
+      <w:numFmt w:val="decimal"/>
+      <w:lvlText w:val="%7."/>
+      <w:lvlJc w:val="left"/>
+      <w:pPr>
+        <w:ind w:left="5040" w:hanging="360"/>
+      </w:pPr>
+      <w:rPr>
+        <w:u w:val="none"/>
+      </w:rPr>
+    </w:lvl>
+    <w:lvl w:ilvl="7">
+      <w:start w:val="1"/>
+      <w:numFmt w:val="lowerLetter"/>
+      <w:lvlText w:val="%8."/>
+      <w:lvlJc w:val="left"/>
+      <w:pPr>
+        <w:ind w:left="5760" w:hanging="360"/>
+      </w:pPr>
+      <w:rPr>
+        <w:u w:val="none"/>
+      </w:rPr>
+    </w:lvl>
+    <w:lvl w:ilvl="8">
+      <w:start w:val="1"/>
+      <w:numFmt w:val="lowerRoman"/>
+      <w:lvlText w:val="%9."/>
+      <w:lvlJc w:val="right"/>
+      <w:pPr>
+        <w:ind w:left="6480" w:hanging="360"/>
+      </w:pPr>
+      <w:rPr>
+        <w:u w:val="none"/>
+      </w:rPr>
+    </w:lvl>
+  </w:abstractNum>
+  <w:abstractNum w:abstractNumId="2">
+    <w:lvl w:ilvl="0">
+      <w:start w:val="1"/>
       <w:numFmt w:val="bullet"/>
       <w:lvlText w:val="○"/>
       <w:lvlJc w:val="left"/>
@@ -663,6 +808,9 @@
   </w:abstractNum>
   <w:num w:numId="1">
     <w:abstractNumId w:val="1"/>
+  </w:num>
+  <w:num w:numId="2">
+    <w:abstractNumId w:val="2"/>
   </w:num>
 </w:numbering>
 </file>

</xml_diff>